<commit_message>
SPMP_2_1_ Historical _data _used _for _estimates
</commit_message>
<xml_diff>
--- a/Documentation/SPMP_2_1_ Historical _data _used _for _estimates.docx
+++ b/Documentation/SPMP_2_1_ Historical _data _used _for _estimates.docx
@@ -5,7 +5,6 @@
     <w:p>
       <w:pPr>
         <w:pStyle w:val="NormalWeb"/>
-        <w:ind w:left="720"/>
         <w:rPr>
           <w:rFonts w:ascii="Courier New" w:hAnsi="Courier New" w:cs="Courier New"/>
           <w:b/>
@@ -43,24 +42,10 @@
     <w:p>
       <w:pPr>
         <w:pStyle w:val="NormalWeb"/>
-        <w:ind w:left="1440"/>
-        <w:rPr>
-          <w:rFonts w:ascii="Courier New" w:hAnsi="Courier New" w:cs="Courier New"/>
-          <w:color w:val="000000"/>
-        </w:rPr>
-      </w:pPr>
-      <w:r>
-        <w:rPr>
-          <w:rFonts w:ascii="Courier New" w:hAnsi="Courier New" w:cs="Courier New"/>
-          <w:color w:val="000000"/>
-        </w:rPr>
-        <w:t>Erik’s current work experience will give us insight into how much time and effort it will actually take to complete the project.</w:t>
-      </w:r>
-    </w:p>
-    <w:p>
-      <w:pPr>
-        <w:pStyle w:val="NormalWeb"/>
-        <w:ind w:left="1440"/>
+        <w:numPr>
+          <w:ilvl w:val="0"/>
+          <w:numId w:val="1"/>
+        </w:numPr>
         <w:rPr>
           <w:rFonts w:ascii="Courier New" w:hAnsi="Courier New" w:cs="Courier New"/>
           <w:color w:val="000000"/>
@@ -77,7 +62,10 @@
     <w:p>
       <w:pPr>
         <w:pStyle w:val="NormalWeb"/>
-        <w:ind w:left="1440"/>
+        <w:numPr>
+          <w:ilvl w:val="0"/>
+          <w:numId w:val="1"/>
+        </w:numPr>
         <w:rPr>
           <w:rFonts w:ascii="Courier New" w:hAnsi="Courier New" w:cs="Courier New"/>
           <w:color w:val="000000"/>
@@ -92,6 +80,13 @@
       </w:r>
     </w:p>
     <w:p>
+      <w:r>
+        <w:rPr>
+          <w:rFonts w:ascii="Courier New" w:hAnsi="Courier New" w:cs="Courier New"/>
+          <w:color w:val="000000"/>
+        </w:rPr>
+        <w:t>Erik’s current work experience will give us insight into how much time and effort it will actually take to complete the project.</w:t>
+      </w:r>
       <w:bookmarkStart w:id="0" w:name="_GoBack"/>
       <w:bookmarkEnd w:id="0"/>
     </w:p>
@@ -103,6 +98,127 @@
     </w:sectPr>
   </w:body>
 </w:document>
+</file>
+
+<file path=word/numbering.xml><?xml version="1.0" encoding="utf-8"?>
+<w:numbering xmlns:wpc="http://schemas.microsoft.com/office/word/2010/wordprocessingCanvas" xmlns:cx="http://schemas.microsoft.com/office/drawing/2014/chartex" xmlns:cx1="http://schemas.microsoft.com/office/drawing/2015/9/8/chartex" xmlns:cx2="http://schemas.microsoft.com/office/drawing/2015/10/21/chartex" xmlns:mc="http://schemas.openxmlformats.org/markup-compatibility/2006" xmlns:o="urn:schemas-microsoft-com:office:office" xmlns:r="http://schemas.openxmlformats.org/officeDocument/2006/relationships" xmlns:m="http://schemas.openxmlformats.org/officeDocument/2006/math" xmlns:v="urn:schemas-microsoft-com:vml" xmlns:wp14="http://schemas.microsoft.com/office/word/2010/wordprocessingDrawing" xmlns:wp="http://schemas.openxmlformats.org/drawingml/2006/wordprocessingDrawing" xmlns:w10="urn:schemas-microsoft-com:office:word" xmlns:w="http://schemas.openxmlformats.org/wordprocessingml/2006/main" xmlns:w14="http://schemas.microsoft.com/office/word/2010/wordml" xmlns:w15="http://schemas.microsoft.com/office/word/2012/wordml" xmlns:w16se="http://schemas.microsoft.com/office/word/2015/wordml/symex" xmlns:wpg="http://schemas.microsoft.com/office/word/2010/wordprocessingGroup" xmlns:wpi="http://schemas.microsoft.com/office/word/2010/wordprocessingInk" xmlns:wne="http://schemas.microsoft.com/office/word/2006/wordml" xmlns:wps="http://schemas.microsoft.com/office/word/2010/wordprocessingShape" mc:Ignorable="w14 w15 w16se wp14">
+  <w:abstractNum w:abstractNumId="0" w15:restartNumberingAfterBreak="0">
+    <w:nsid w:val="44204C22"/>
+    <w:multiLevelType w:val="hybridMultilevel"/>
+    <w:tmpl w:val="D5E65EF4"/>
+    <w:lvl w:ilvl="0" w:tplc="04090001">
+      <w:start w:val="1"/>
+      <w:numFmt w:val="bullet"/>
+      <w:lvlText w:val=""/>
+      <w:lvlJc w:val="left"/>
+      <w:pPr>
+        <w:ind w:left="2160" w:hanging="360"/>
+      </w:pPr>
+      <w:rPr>
+        <w:rFonts w:ascii="Symbol" w:hAnsi="Symbol" w:hint="default"/>
+      </w:rPr>
+    </w:lvl>
+    <w:lvl w:ilvl="1" w:tplc="04090003" w:tentative="1">
+      <w:start w:val="1"/>
+      <w:numFmt w:val="bullet"/>
+      <w:lvlText w:val="o"/>
+      <w:lvlJc w:val="left"/>
+      <w:pPr>
+        <w:ind w:left="2880" w:hanging="360"/>
+      </w:pPr>
+      <w:rPr>
+        <w:rFonts w:ascii="Courier New" w:hAnsi="Courier New" w:cs="Courier New" w:hint="default"/>
+      </w:rPr>
+    </w:lvl>
+    <w:lvl w:ilvl="2" w:tplc="04090005" w:tentative="1">
+      <w:start w:val="1"/>
+      <w:numFmt w:val="bullet"/>
+      <w:lvlText w:val=""/>
+      <w:lvlJc w:val="left"/>
+      <w:pPr>
+        <w:ind w:left="3600" w:hanging="360"/>
+      </w:pPr>
+      <w:rPr>
+        <w:rFonts w:ascii="Wingdings" w:hAnsi="Wingdings" w:hint="default"/>
+      </w:rPr>
+    </w:lvl>
+    <w:lvl w:ilvl="3" w:tplc="04090001" w:tentative="1">
+      <w:start w:val="1"/>
+      <w:numFmt w:val="bullet"/>
+      <w:lvlText w:val=""/>
+      <w:lvlJc w:val="left"/>
+      <w:pPr>
+        <w:ind w:left="4320" w:hanging="360"/>
+      </w:pPr>
+      <w:rPr>
+        <w:rFonts w:ascii="Symbol" w:hAnsi="Symbol" w:hint="default"/>
+      </w:rPr>
+    </w:lvl>
+    <w:lvl w:ilvl="4" w:tplc="04090003" w:tentative="1">
+      <w:start w:val="1"/>
+      <w:numFmt w:val="bullet"/>
+      <w:lvlText w:val="o"/>
+      <w:lvlJc w:val="left"/>
+      <w:pPr>
+        <w:ind w:left="5040" w:hanging="360"/>
+      </w:pPr>
+      <w:rPr>
+        <w:rFonts w:ascii="Courier New" w:hAnsi="Courier New" w:cs="Courier New" w:hint="default"/>
+      </w:rPr>
+    </w:lvl>
+    <w:lvl w:ilvl="5" w:tplc="04090005" w:tentative="1">
+      <w:start w:val="1"/>
+      <w:numFmt w:val="bullet"/>
+      <w:lvlText w:val=""/>
+      <w:lvlJc w:val="left"/>
+      <w:pPr>
+        <w:ind w:left="5760" w:hanging="360"/>
+      </w:pPr>
+      <w:rPr>
+        <w:rFonts w:ascii="Wingdings" w:hAnsi="Wingdings" w:hint="default"/>
+      </w:rPr>
+    </w:lvl>
+    <w:lvl w:ilvl="6" w:tplc="04090001" w:tentative="1">
+      <w:start w:val="1"/>
+      <w:numFmt w:val="bullet"/>
+      <w:lvlText w:val=""/>
+      <w:lvlJc w:val="left"/>
+      <w:pPr>
+        <w:ind w:left="6480" w:hanging="360"/>
+      </w:pPr>
+      <w:rPr>
+        <w:rFonts w:ascii="Symbol" w:hAnsi="Symbol" w:hint="default"/>
+      </w:rPr>
+    </w:lvl>
+    <w:lvl w:ilvl="7" w:tplc="04090003" w:tentative="1">
+      <w:start w:val="1"/>
+      <w:numFmt w:val="bullet"/>
+      <w:lvlText w:val="o"/>
+      <w:lvlJc w:val="left"/>
+      <w:pPr>
+        <w:ind w:left="7200" w:hanging="360"/>
+      </w:pPr>
+      <w:rPr>
+        <w:rFonts w:ascii="Courier New" w:hAnsi="Courier New" w:cs="Courier New" w:hint="default"/>
+      </w:rPr>
+    </w:lvl>
+    <w:lvl w:ilvl="8" w:tplc="04090005" w:tentative="1">
+      <w:start w:val="1"/>
+      <w:numFmt w:val="bullet"/>
+      <w:lvlText w:val=""/>
+      <w:lvlJc w:val="left"/>
+      <w:pPr>
+        <w:ind w:left="7920" w:hanging="360"/>
+      </w:pPr>
+      <w:rPr>
+        <w:rFonts w:ascii="Wingdings" w:hAnsi="Wingdings" w:hint="default"/>
+      </w:rPr>
+    </w:lvl>
+  </w:abstractNum>
+  <w:num w:numId="1">
+    <w:abstractNumId w:val="0"/>
+  </w:num>
+</w:numbering>
 </file>
 
 <file path=word/styles.xml><?xml version="1.0" encoding="utf-8"?>
@@ -228,6 +344,7 @@
     <w:lsdException w:name="HTML Sample" w:semiHidden="1" w:unhideWhenUsed="1"/>
     <w:lsdException w:name="HTML Typewriter" w:semiHidden="1" w:unhideWhenUsed="1"/>
     <w:lsdException w:name="HTML Variable" w:semiHidden="1" w:unhideWhenUsed="1"/>
+    <w:lsdException w:name="Normal Table" w:semiHidden="1" w:unhideWhenUsed="1"/>
     <w:lsdException w:name="annotation subject" w:semiHidden="1" w:unhideWhenUsed="1"/>
     <w:lsdException w:name="No List" w:semiHidden="1" w:unhideWhenUsed="1"/>
     <w:lsdException w:name="Outline List 1" w:semiHidden="1" w:unhideWhenUsed="1"/>
@@ -274,8 +391,10 @@
     <w:lsdException w:name="Table Subtle 2" w:semiHidden="1" w:unhideWhenUsed="1"/>
     <w:lsdException w:name="Table Web 1" w:semiHidden="1" w:unhideWhenUsed="1"/>
     <w:lsdException w:name="Table Web 2" w:semiHidden="1" w:unhideWhenUsed="1"/>
+    <w:lsdException w:name="Table Web 3" w:semiHidden="1" w:unhideWhenUsed="1"/>
     <w:lsdException w:name="Balloon Text" w:semiHidden="1" w:unhideWhenUsed="1"/>
     <w:lsdException w:name="Table Grid" w:uiPriority="39"/>
+    <w:lsdException w:name="Table Theme" w:semiHidden="1" w:unhideWhenUsed="1"/>
     <w:lsdException w:name="Placeholder Text" w:semiHidden="1"/>
     <w:lsdException w:name="No Spacing" w:uiPriority="1" w:qFormat="1"/>
     <w:lsdException w:name="Light Shading" w:uiPriority="60"/>
@@ -496,6 +615,10 @@
   <w:style w:type="paragraph" w:default="1" w:styleId="Normal">
     <w:name w:val="Normal"/>
     <w:qFormat/>
+    <w:rsid w:val="004A0CBB"/>
+    <w:pPr>
+      <w:spacing w:after="200" w:line="276" w:lineRule="auto"/>
+    </w:pPr>
   </w:style>
   <w:style w:type="character" w:default="1" w:styleId="DefaultParagraphFont">
     <w:name w:val="Default Paragraph Font"/>

</xml_diff>